<commit_message>
Diario Dennis Donofrio I3BC
</commit_message>
<xml_diff>
--- a/4_Diari/DennisDonofrio/Dennis_Donofrio_Diario-2022-04-07.docx
+++ b/4_Diari/DennisDonofrio/Dennis_Donofrio_Diario-2022-04-07.docx
@@ -180,6 +180,12 @@
               </w:rPr>
               <w:t>09:05</w:t>
             </w:r>
+            <w:r>
+              <w:rPr>
+                <w:b w:val="0"/>
+              </w:rPr>
+              <w:t xml:space="preserve"> – 09:20</w:t>
+            </w:r>
           </w:p>
         </w:tc>
         <w:tc>
@@ -215,8 +221,371 @@
             <w:r>
               <w:t>Ci siamo confrontati su cosa dobbiamo fare durante questa giornata.</w:t>
             </w:r>
-            <w:bookmarkStart w:id="0" w:name="_GoBack"/>
-            <w:bookmarkEnd w:id="0"/>
+          </w:p>
+        </w:tc>
+      </w:tr>
+      <w:tr>
+        <w:tc>
+          <w:tcPr>
+            <w:cnfStyle w:val="001000000000" w:firstRow="0" w:lastRow="0" w:firstColumn="1" w:lastColumn="0" w:oddVBand="0" w:evenVBand="0" w:oddHBand="0" w:evenHBand="0" w:firstRowFirstColumn="0" w:firstRowLastColumn="0" w:lastRowFirstColumn="0" w:lastRowLastColumn="0"/>
+            <w:tcW w:w="2235" w:type="dxa"/>
+            <w:tcBorders>
+              <w:right w:val="single" w:sz="4" w:space="0" w:color="auto"/>
+            </w:tcBorders>
+            <w:shd w:val="clear" w:color="auto" w:fill="auto"/>
+          </w:tcPr>
+          <w:p>
+            <w:pPr>
+              <w:pStyle w:val="Nessunaspaziatura"/>
+              <w:rPr>
+                <w:b w:val="0"/>
+              </w:rPr>
+            </w:pPr>
+            <w:r>
+              <w:rPr>
+                <w:b w:val="0"/>
+              </w:rPr>
+              <w:t>09:20 – 12:00</w:t>
+            </w:r>
+          </w:p>
+        </w:tc>
+        <w:tc>
+          <w:tcPr>
+            <w:tcW w:w="7619" w:type="dxa"/>
+            <w:tcBorders>
+              <w:top w:val="single" w:sz="4" w:space="0" w:color="auto"/>
+              <w:left w:val="single" w:sz="4" w:space="0" w:color="auto"/>
+              <w:bottom w:val="single" w:sz="4" w:space="0" w:color="auto"/>
+              <w:right w:val="single" w:sz="4" w:space="0" w:color="auto"/>
+            </w:tcBorders>
+          </w:tcPr>
+          <w:p>
+            <w:pPr>
+              <w:pStyle w:val="Nessunaspaziatura"/>
+              <w:cnfStyle w:val="000000000000" w:firstRow="0" w:lastRow="0" w:firstColumn="0" w:lastColumn="0" w:oddVBand="0" w:evenVBand="0" w:oddHBand="0" w:evenHBand="0" w:firstRowFirstColumn="0" w:firstRowLastColumn="0" w:lastRowFirstColumn="0" w:lastRowLastColumn="0"/>
+              <w:rPr>
+                <w:b/>
+              </w:rPr>
+            </w:pPr>
+            <w:r>
+              <w:rPr>
+                <w:b/>
+              </w:rPr>
+              <w:t>Home</w:t>
+            </w:r>
+          </w:p>
+          <w:p>
+            <w:pPr>
+              <w:pStyle w:val="Nessunaspaziatura"/>
+              <w:cnfStyle w:val="000000000000" w:firstRow="0" w:lastRow="0" w:firstColumn="0" w:lastColumn="0" w:oddVBand="0" w:evenVBand="0" w:oddHBand="0" w:evenHBand="0" w:firstRowFirstColumn="0" w:firstRowLastColumn="0" w:lastRowFirstColumn="0" w:lastRowLastColumn="0"/>
+            </w:pPr>
+            <w:r>
+              <w:t>Ho scritto la pagina home</w:t>
+            </w:r>
+            <w:r>
+              <w:t xml:space="preserve"> dei dipendenti. Ho riciclato una buona parte del codice della gestione del calendario, modificando alcuni punti e aggiungendo alcune funzioni.</w:t>
+            </w:r>
+          </w:p>
+        </w:tc>
+      </w:tr>
+      <w:tr>
+        <w:trPr>
+          <w:cnfStyle w:val="000000100000" w:firstRow="0" w:lastRow="0" w:firstColumn="0" w:lastColumn="0" w:oddVBand="0" w:evenVBand="0" w:oddHBand="1" w:evenHBand="0" w:firstRowFirstColumn="0" w:firstRowLastColumn="0" w:lastRowFirstColumn="0" w:lastRowLastColumn="0"/>
+        </w:trPr>
+        <w:tc>
+          <w:tcPr>
+            <w:cnfStyle w:val="001000000000" w:firstRow="0" w:lastRow="0" w:firstColumn="1" w:lastColumn="0" w:oddVBand="0" w:evenVBand="0" w:oddHBand="0" w:evenHBand="0" w:firstRowFirstColumn="0" w:firstRowLastColumn="0" w:lastRowFirstColumn="0" w:lastRowLastColumn="0"/>
+            <w:tcW w:w="2235" w:type="dxa"/>
+            <w:tcBorders>
+              <w:right w:val="single" w:sz="4" w:space="0" w:color="auto"/>
+            </w:tcBorders>
+            <w:shd w:val="clear" w:color="auto" w:fill="auto"/>
+          </w:tcPr>
+          <w:p>
+            <w:pPr>
+              <w:pStyle w:val="Nessunaspaziatura"/>
+              <w:rPr>
+                <w:bCs w:val="0"/>
+              </w:rPr>
+            </w:pPr>
+            <w:r>
+              <w:rPr>
+                <w:b w:val="0"/>
+              </w:rPr>
+              <w:t>12:00 – 12:20</w:t>
+            </w:r>
+          </w:p>
+          <w:p>
+            <w:pPr>
+              <w:pStyle w:val="Nessunaspaziatura"/>
+              <w:rPr>
+                <w:b w:val="0"/>
+              </w:rPr>
+            </w:pPr>
+            <w:r>
+              <w:rPr>
+                <w:b w:val="0"/>
+              </w:rPr>
+              <w:t xml:space="preserve">13:15 </w:t>
+            </w:r>
+            <w:r>
+              <w:rPr>
+                <w:b w:val="0"/>
+              </w:rPr>
+              <w:t>–</w:t>
+            </w:r>
+            <w:r>
+              <w:rPr>
+                <w:b w:val="0"/>
+              </w:rPr>
+              <w:t xml:space="preserve"> </w:t>
+            </w:r>
+            <w:r>
+              <w:rPr>
+                <w:b w:val="0"/>
+              </w:rPr>
+              <w:t>14:45</w:t>
+            </w:r>
+          </w:p>
+        </w:tc>
+        <w:tc>
+          <w:tcPr>
+            <w:tcW w:w="7619" w:type="dxa"/>
+            <w:tcBorders>
+              <w:top w:val="single" w:sz="4" w:space="0" w:color="auto"/>
+              <w:left w:val="single" w:sz="4" w:space="0" w:color="auto"/>
+              <w:bottom w:val="single" w:sz="4" w:space="0" w:color="auto"/>
+              <w:right w:val="single" w:sz="4" w:space="0" w:color="auto"/>
+            </w:tcBorders>
+          </w:tcPr>
+          <w:p>
+            <w:pPr>
+              <w:pStyle w:val="Nessunaspaziatura"/>
+              <w:cnfStyle w:val="000000100000" w:firstRow="0" w:lastRow="0" w:firstColumn="0" w:lastColumn="0" w:oddVBand="0" w:evenVBand="0" w:oddHBand="1" w:evenHBand="0" w:firstRowFirstColumn="0" w:firstRowLastColumn="0" w:lastRowFirstColumn="0" w:lastRowLastColumn="0"/>
+              <w:rPr>
+                <w:b/>
+              </w:rPr>
+            </w:pPr>
+            <w:r>
+              <w:rPr>
+                <w:b/>
+              </w:rPr>
+              <w:t>Gestione orari negozio</w:t>
+            </w:r>
+          </w:p>
+          <w:p>
+            <w:pPr>
+              <w:pStyle w:val="Nessunaspaziatura"/>
+              <w:cnfStyle w:val="000000100000" w:firstRow="0" w:lastRow="0" w:firstColumn="0" w:lastColumn="0" w:oddVBand="0" w:evenVBand="0" w:oddHBand="1" w:evenHBand="0" w:firstRowFirstColumn="0" w:firstRowLastColumn="0" w:lastRowFirstColumn="0" w:lastRowLastColumn="0"/>
+            </w:pPr>
+            <w:r>
+              <w:t>Abbiamo continuato la parte di pagine per aggiungere gli orari ai negozi.</w:t>
+            </w:r>
+          </w:p>
+        </w:tc>
+      </w:tr>
+      <w:tr>
+        <w:tc>
+          <w:tcPr>
+            <w:cnfStyle w:val="001000000000" w:firstRow="0" w:lastRow="0" w:firstColumn="1" w:lastColumn="0" w:oddVBand="0" w:evenVBand="0" w:oddHBand="0" w:evenHBand="0" w:firstRowFirstColumn="0" w:firstRowLastColumn="0" w:lastRowFirstColumn="0" w:lastRowLastColumn="0"/>
+            <w:tcW w:w="2235" w:type="dxa"/>
+            <w:tcBorders>
+              <w:right w:val="single" w:sz="4" w:space="0" w:color="auto"/>
+            </w:tcBorders>
+            <w:shd w:val="clear" w:color="auto" w:fill="auto"/>
+          </w:tcPr>
+          <w:p>
+            <w:pPr>
+              <w:pStyle w:val="Nessunaspaziatura"/>
+              <w:rPr>
+                <w:b w:val="0"/>
+              </w:rPr>
+            </w:pPr>
+            <w:r>
+              <w:rPr>
+                <w:b w:val="0"/>
+              </w:rPr>
+              <w:t>15:00 – 15:45</w:t>
+            </w:r>
+          </w:p>
+        </w:tc>
+        <w:tc>
+          <w:tcPr>
+            <w:tcW w:w="7619" w:type="dxa"/>
+            <w:tcBorders>
+              <w:top w:val="single" w:sz="4" w:space="0" w:color="auto"/>
+              <w:left w:val="single" w:sz="4" w:space="0" w:color="auto"/>
+              <w:bottom w:val="single" w:sz="4" w:space="0" w:color="auto"/>
+              <w:right w:val="single" w:sz="4" w:space="0" w:color="auto"/>
+            </w:tcBorders>
+          </w:tcPr>
+          <w:p>
+            <w:pPr>
+              <w:pStyle w:val="Nessunaspaziatura"/>
+              <w:cnfStyle w:val="000000000000" w:firstRow="0" w:lastRow="0" w:firstColumn="0" w:lastColumn="0" w:oddVBand="0" w:evenVBand="0" w:oddHBand="0" w:evenHBand="0" w:firstRowFirstColumn="0" w:firstRowLastColumn="0" w:lastRowFirstColumn="0" w:lastRowLastColumn="0"/>
+              <w:rPr>
+                <w:b/>
+              </w:rPr>
+            </w:pPr>
+            <w:r>
+              <w:rPr>
+                <w:b/>
+              </w:rPr>
+              <w:t>Nome pagine home</w:t>
+            </w:r>
+          </w:p>
+          <w:p>
+            <w:pPr>
+              <w:pStyle w:val="Nessunaspaziatura"/>
+              <w:cnfStyle w:val="000000000000" w:firstRow="0" w:lastRow="0" w:firstColumn="0" w:lastColumn="0" w:oddVBand="0" w:evenVBand="0" w:oddHBand="0" w:evenHBand="0" w:firstRowFirstColumn="0" w:firstRowLastColumn="0" w:lastRowFirstColumn="0" w:lastRowLastColumn="0"/>
+            </w:pPr>
+            <w:r>
+              <w:t>Ho scritto una piccola parte per scrivere il nome dell’utente corrente nella propria pagina home.</w:t>
+            </w:r>
+          </w:p>
+        </w:tc>
+      </w:tr>
+      <w:tr>
+        <w:trPr>
+          <w:cnfStyle w:val="000000100000" w:firstRow="0" w:lastRow="0" w:firstColumn="0" w:lastColumn="0" w:oddVBand="0" w:evenVBand="0" w:oddHBand="1" w:evenHBand="0" w:firstRowFirstColumn="0" w:firstRowLastColumn="0" w:lastRowFirstColumn="0" w:lastRowLastColumn="0"/>
+        </w:trPr>
+        <w:tc>
+          <w:tcPr>
+            <w:cnfStyle w:val="001000000000" w:firstRow="0" w:lastRow="0" w:firstColumn="1" w:lastColumn="0" w:oddVBand="0" w:evenVBand="0" w:oddHBand="0" w:evenHBand="0" w:firstRowFirstColumn="0" w:firstRowLastColumn="0" w:lastRowFirstColumn="0" w:lastRowLastColumn="0"/>
+            <w:tcW w:w="2235" w:type="dxa"/>
+            <w:tcBorders>
+              <w:right w:val="single" w:sz="4" w:space="0" w:color="auto"/>
+            </w:tcBorders>
+            <w:shd w:val="clear" w:color="auto" w:fill="auto"/>
+          </w:tcPr>
+          <w:p>
+            <w:pPr>
+              <w:pStyle w:val="Nessunaspaziatura"/>
+              <w:rPr>
+                <w:b w:val="0"/>
+              </w:rPr>
+            </w:pPr>
+            <w:r>
+              <w:rPr>
+                <w:b w:val="0"/>
+              </w:rPr>
+              <w:t>15:45 – 16:15</w:t>
+            </w:r>
+          </w:p>
+        </w:tc>
+        <w:tc>
+          <w:tcPr>
+            <w:tcW w:w="7619" w:type="dxa"/>
+            <w:tcBorders>
+              <w:top w:val="single" w:sz="4" w:space="0" w:color="auto"/>
+              <w:left w:val="single" w:sz="4" w:space="0" w:color="auto"/>
+              <w:bottom w:val="single" w:sz="4" w:space="0" w:color="auto"/>
+              <w:right w:val="single" w:sz="4" w:space="0" w:color="auto"/>
+            </w:tcBorders>
+          </w:tcPr>
+          <w:p>
+            <w:pPr>
+              <w:pStyle w:val="Nessunaspaziatura"/>
+              <w:cnfStyle w:val="000000100000" w:firstRow="0" w:lastRow="0" w:firstColumn="0" w:lastColumn="0" w:oddVBand="0" w:evenVBand="0" w:oddHBand="1" w:evenHBand="0" w:firstRowFirstColumn="0" w:firstRowLastColumn="0" w:lastRowFirstColumn="0" w:lastRowLastColumn="0"/>
+              <w:rPr>
+                <w:b/>
+              </w:rPr>
+            </w:pPr>
+            <w:r>
+              <w:rPr>
+                <w:b/>
+              </w:rPr>
+              <w:t>Controllo generale</w:t>
+            </w:r>
+          </w:p>
+          <w:p>
+            <w:pPr>
+              <w:pStyle w:val="Nessunaspaziatura"/>
+              <w:cnfStyle w:val="000000100000" w:firstRow="0" w:lastRow="0" w:firstColumn="0" w:lastColumn="0" w:oddVBand="0" w:evenVBand="0" w:oddHBand="1" w:evenHBand="0" w:firstRowFirstColumn="0" w:firstRowLastColumn="0" w:lastRowFirstColumn="0" w:lastRowLastColumn="0"/>
+            </w:pPr>
+            <w:r>
+              <w:t>Ho controllato cosa bisogna fare e quali aggiustamenti bisogna fare al codice.</w:t>
+            </w:r>
+          </w:p>
+        </w:tc>
+      </w:tr>
+      <w:tr>
+        <w:tc>
+          <w:tcPr>
+            <w:cnfStyle w:val="001000000000" w:firstRow="0" w:lastRow="0" w:firstColumn="1" w:lastColumn="0" w:oddVBand="0" w:evenVBand="0" w:oddHBand="0" w:evenHBand="0" w:firstRowFirstColumn="0" w:firstRowLastColumn="0" w:lastRowFirstColumn="0" w:lastRowLastColumn="0"/>
+            <w:tcW w:w="2235" w:type="dxa"/>
+            <w:tcBorders>
+              <w:right w:val="single" w:sz="4" w:space="0" w:color="auto"/>
+            </w:tcBorders>
+            <w:shd w:val="clear" w:color="auto" w:fill="auto"/>
+          </w:tcPr>
+          <w:p>
+            <w:pPr>
+              <w:pStyle w:val="Nessunaspaziatura"/>
+              <w:rPr>
+                <w:b w:val="0"/>
+              </w:rPr>
+            </w:pPr>
+            <w:r>
+              <w:rPr>
+                <w:b w:val="0"/>
+              </w:rPr>
+              <w:t>16:15 – 16:30</w:t>
+            </w:r>
+          </w:p>
+        </w:tc>
+        <w:tc>
+          <w:tcPr>
+            <w:tcW w:w="7619" w:type="dxa"/>
+            <w:tcBorders>
+              <w:top w:val="single" w:sz="4" w:space="0" w:color="auto"/>
+              <w:left w:val="single" w:sz="4" w:space="0" w:color="auto"/>
+              <w:bottom w:val="single" w:sz="4" w:space="0" w:color="auto"/>
+              <w:right w:val="single" w:sz="4" w:space="0" w:color="auto"/>
+            </w:tcBorders>
+          </w:tcPr>
+          <w:p>
+            <w:pPr>
+              <w:pStyle w:val="Nessunaspaziatura"/>
+              <w:cnfStyle w:val="000000000000" w:firstRow="0" w:lastRow="0" w:firstColumn="0" w:lastColumn="0" w:oddVBand="0" w:evenVBand="0" w:oddHBand="0" w:evenHBand="0" w:firstRowFirstColumn="0" w:firstRowLastColumn="0" w:lastRowFirstColumn="0" w:lastRowLastColumn="0"/>
+              <w:rPr>
+                <w:b/>
+              </w:rPr>
+            </w:pPr>
+            <w:r>
+              <w:rPr>
+                <w:b/>
+              </w:rPr>
+              <w:t xml:space="preserve">Diario + </w:t>
+            </w:r>
+            <w:proofErr w:type="spellStart"/>
+            <w:r>
+              <w:rPr>
+                <w:b/>
+              </w:rPr>
+              <w:t>git</w:t>
+            </w:r>
+            <w:proofErr w:type="spellEnd"/>
+          </w:p>
+          <w:p>
+            <w:pPr>
+              <w:pStyle w:val="Nessunaspaziatura"/>
+              <w:cnfStyle w:val="000000000000" w:firstRow="0" w:lastRow="0" w:firstColumn="0" w:lastColumn="0" w:oddVBand="0" w:evenVBand="0" w:oddHBand="0" w:evenHBand="0" w:firstRowFirstColumn="0" w:firstRowLastColumn="0" w:lastRowFirstColumn="0" w:lastRowLastColumn="0"/>
+              <w:rPr>
+                <w:b/>
+              </w:rPr>
+            </w:pPr>
+            <w:r>
+              <w:t xml:space="preserve">Ho scritto il diario e caricato i file su </w:t>
+            </w:r>
+            <w:proofErr w:type="spellStart"/>
+            <w:r>
+              <w:t>github</w:t>
+            </w:r>
+            <w:proofErr w:type="spellEnd"/>
+            <w:r>
+              <w:t>.</w:t>
+            </w:r>
           </w:p>
         </w:tc>
       </w:tr>
@@ -277,6 +646,12 @@
                 <w:b w:val="0"/>
               </w:rPr>
             </w:pPr>
+            <w:r>
+              <w:rPr>
+                <w:b w:val="0"/>
+              </w:rPr>
+              <w:t>Non ho riscontrato particolari problemi.</w:t>
+            </w:r>
           </w:p>
         </w:tc>
       </w:tr>
@@ -338,6 +713,13 @@
                 <w:bCs w:val="0"/>
               </w:rPr>
             </w:pPr>
+            <w:r>
+              <w:rPr>
+                <w:b w:val="0"/>
+                <w:bCs w:val="0"/>
+              </w:rPr>
+              <w:t>Siamo in linea rispetto alla pianificazione.</w:t>
+            </w:r>
           </w:p>
         </w:tc>
       </w:tr>
@@ -398,6 +780,12 @@
                 <w:b w:val="0"/>
               </w:rPr>
             </w:pPr>
+            <w:r>
+              <w:rPr>
+                <w:b w:val="0"/>
+              </w:rPr>
+              <w:t>Continuare con la documentazione ed i commenti ed iniziare con l’algoritmo di riempimento del calendario.</w:t>
+            </w:r>
           </w:p>
         </w:tc>
       </w:tr>
@@ -408,6 +796,8 @@
           <w:tab w:val="left" w:pos="8025"/>
         </w:tabs>
       </w:pPr>
+      <w:bookmarkStart w:id="0" w:name="_GoBack"/>
+      <w:bookmarkEnd w:id="0"/>
     </w:p>
     <w:sectPr>
       <w:headerReference w:type="default" r:id="rId7"/>
@@ -2568,7 +2958,7 @@
 </file>
 
 <file path=customXml/itemProps1.xml><?xml version="1.0" encoding="utf-8"?>
-<ds:datastoreItem xmlns:ds="http://schemas.openxmlformats.org/officeDocument/2006/customXml" ds:itemID="{6892A720-B993-49D4-9F7A-FDB146B935C2}">
+<ds:datastoreItem xmlns:ds="http://schemas.openxmlformats.org/officeDocument/2006/customXml" ds:itemID="{CEC9DDFA-2980-459F-AADE-2BE05755E255}">
   <ds:schemaRefs>
     <ds:schemaRef ds:uri="http://schemas.openxmlformats.org/officeDocument/2006/bibliography"/>
   </ds:schemaRefs>

</xml_diff>